<commit_message>
added RK2 & fixes RK1's report
</commit_message>
<xml_diff>
--- a/RK1/отчет.docx
+++ b/RK1/отчет.docx
@@ -58,7 +58,15 @@
           <w:sz w:val="28"/>
           <w:szCs w:val="28"/>
         </w:rPr>
-        <w:t>Кафедра «Автоматизированные системы обработки информации и управления»</w:t>
+        <w:t>Кафедра «С</w:t>
+      </w:r>
+      <w:r>
+        <w:rPr>
+          <w:rFonts w:ascii="Times New Roman" w:hAnsi="Times New Roman" w:cs="Times New Roman"/>
+          <w:sz w:val="28"/>
+          <w:szCs w:val="28"/>
+        </w:rPr>
+        <w:t>истемы обработки информации и управления»</w:t>
       </w:r>
     </w:p>
     <w:p>
@@ -564,6 +572,18 @@
           <w:szCs w:val="28"/>
         </w:rPr>
       </w:pPr>
+      <w:bookmarkStart w:id="0" w:name="_GoBack"/>
+      <w:bookmarkEnd w:id="0"/>
+    </w:p>
+    <w:p>
+      <w:pPr>
+        <w:spacing w:after="0"/>
+        <w:rPr>
+          <w:rFonts w:ascii="Times New Roman" w:hAnsi="Times New Roman" w:cs="Times New Roman"/>
+          <w:sz w:val="28"/>
+          <w:szCs w:val="28"/>
+        </w:rPr>
+      </w:pPr>
     </w:p>
     <w:p>
       <w:pPr>
@@ -2177,8 +2197,6 @@
           </wp:inline>
         </w:drawing>
       </w:r>
-      <w:bookmarkStart w:id="0" w:name="_GoBack"/>
-      <w:bookmarkEnd w:id="0"/>
       <w:r>
         <w:rPr>
           <w:noProof/>

</xml_diff>